<commit_message>
Add Sound Feature (still in the making)
</commit_message>
<xml_diff>
--- a/Documentation/Studienarbeit - Designphase.docx
+++ b/Documentation/Studienarbeit - Designphase.docx
@@ -4,15 +4,7 @@
   <w:body>
     <w:p>
       <w:r>
-        <w:t xml:space="preserve">Mögliche Designs aus dem </w:t>
-      </w:r>
-      <w:proofErr w:type="spellStart"/>
-      <w:r>
-        <w:t>AssetStore</w:t>
-      </w:r>
-      <w:proofErr w:type="spellEnd"/>
-      <w:r>
-        <w:t>:</w:t>
+        <w:t>Mögliche Designs aus dem AssetStore:</w:t>
       </w:r>
     </w:p>
     <w:p>
@@ -744,98 +736,90 @@
         </w:rPr>
         <w:t>, Jumpy Game)</w:t>
       </w:r>
-    </w:p>
-    <w:p>
-      <w:pPr>
-        <w:pStyle w:val="Listenabsatz"/>
-        <w:numPr>
-          <w:ilvl w:val="1"/>
-          <w:numId w:val="2"/>
-        </w:numPr>
-      </w:pPr>
-      <w:hyperlink r:id="rId37" w:history="1">
-        <w:r>
-          <w:rPr>
-            <w:rStyle w:val="Hyperlink"/>
-          </w:rPr>
-          <w:t>https://assetstore.unity.com/packages/audio/music/8bit-music-062022-225623</w:t>
-        </w:r>
-      </w:hyperlink>
-      <w:r>
-        <w:t xml:space="preserve"> (fü</w:t>
-      </w:r>
-      <w:r>
-        <w:t>r die Mathe/Physik/Problemlösen Level)</w:t>
-      </w:r>
-    </w:p>
-    <w:p>
-      <w:pPr>
-        <w:pStyle w:val="Listenabsatz"/>
-        <w:numPr>
-          <w:ilvl w:val="1"/>
-          <w:numId w:val="2"/>
-        </w:numPr>
-      </w:pPr>
-      <w:hyperlink r:id="rId38" w:history="1">
-        <w:r>
-          <w:rPr>
-            <w:rStyle w:val="Hyperlink"/>
-          </w:rPr>
-          <w:t>https://assetstore.unity.com/packages/audio/sound-fx/free-ui-click-sound-pack-244644</w:t>
-        </w:r>
-      </w:hyperlink>
-      <w:r>
-        <w:t xml:space="preserve"> (</w:t>
-      </w:r>
-      <w:r>
-        <w:t>Kl</w:t>
-      </w:r>
-      <w:r>
-        <w:t>icksounds</w:t>
-      </w:r>
-      <w:r>
-        <w:t>)</w:t>
-      </w:r>
-    </w:p>
-    <w:p>
-      <w:pPr>
-        <w:pStyle w:val="Listenabsatz"/>
-        <w:numPr>
-          <w:ilvl w:val="1"/>
-          <w:numId w:val="2"/>
-        </w:numPr>
+      <w:r>
         <w:rPr>
           <w:lang w:val="en-US"/>
         </w:rPr>
-      </w:pPr>
-      <w:hyperlink r:id="rId39" w:history="1">
-        <w:r>
-          <w:rPr>
-            <w:rStyle w:val="Hyperlink"/>
-            <w:lang w:val="en-US"/>
-          </w:rPr>
-          <w:t>https://assetstore.unity.com/packages/audio/sound-fx/free-casual-soundfx-pack-164843</w:t>
-        </w:r>
-      </w:hyperlink>
-      <w:r>
+        <w:t xml:space="preserve"> -&gt; heruntergeladen</w:t>
+      </w:r>
+    </w:p>
+    <w:p>
+      <w:pPr>
+        <w:pStyle w:val="Listenabsatz"/>
+        <w:numPr>
+          <w:ilvl w:val="1"/>
+          <w:numId w:val="2"/>
+        </w:numPr>
+      </w:pPr>
+      <w:hyperlink r:id="rId37" w:history="1">
+        <w:r>
+          <w:rPr>
+            <w:rStyle w:val="Hyperlink"/>
+          </w:rPr>
+          <w:t>https://assetstore.unity.com/packages/audio/music/8bit-music-062022-225623</w:t>
+        </w:r>
+      </w:hyperlink>
+      <w:r>
+        <w:t xml:space="preserve"> (fü</w:t>
+      </w:r>
+      <w:r>
+        <w:t>r die Mathe/Physik/Problemlösen Level)</w:t>
+      </w:r>
+    </w:p>
+    <w:p>
+      <w:pPr>
+        <w:pStyle w:val="Listenabsatz"/>
+        <w:numPr>
+          <w:ilvl w:val="1"/>
+          <w:numId w:val="2"/>
+        </w:numPr>
+      </w:pPr>
+      <w:hyperlink r:id="rId38" w:history="1">
+        <w:r>
+          <w:rPr>
+            <w:rStyle w:val="Hyperlink"/>
+          </w:rPr>
+          <w:t>https://assetstore.unity.com/packages/audio/sound-fx/free-ui-click-sound-pack-244644</w:t>
+        </w:r>
+      </w:hyperlink>
+      <w:r>
+        <w:t xml:space="preserve"> (</w:t>
+      </w:r>
+      <w:r>
+        <w:t>Kl</w:t>
+      </w:r>
+      <w:r>
+        <w:t>icksounds</w:t>
+      </w:r>
+      <w:r>
+        <w:t>)</w:t>
+      </w:r>
+    </w:p>
+    <w:p>
+      <w:pPr>
+        <w:pStyle w:val="Listenabsatz"/>
+        <w:numPr>
+          <w:ilvl w:val="1"/>
+          <w:numId w:val="2"/>
+        </w:numPr>
         <w:rPr>
           <w:lang w:val="en-US"/>
         </w:rPr>
-        <w:t xml:space="preserve"> (Victory/Defeat und </w:t>
-      </w:r>
-      <w:proofErr w:type="spellStart"/>
+      </w:pPr>
+      <w:hyperlink r:id="rId39" w:history="1">
+        <w:r>
+          <w:rPr>
+            <w:rStyle w:val="Hyperlink"/>
+            <w:lang w:val="en-US"/>
+          </w:rPr>
+          <w:t>https://assetstore.unity.com/packages/audio/sound-fx/free-casual-soundfx-pack-164843</w:t>
+        </w:r>
+      </w:hyperlink>
       <w:r>
         <w:rPr>
           <w:lang w:val="en-US"/>
         </w:rPr>
-        <w:t>Klicksounds</w:t>
-      </w:r>
-      <w:proofErr w:type="spellEnd"/>
-      <w:r>
-        <w:rPr>
-          <w:lang w:val="en-US"/>
-        </w:rPr>
-        <w:t>)</w:t>
+        <w:t xml:space="preserve"> (Victory/Defeat und Klicksounds)</w:t>
       </w:r>
     </w:p>
     <w:p>
@@ -884,13 +868,8 @@
       </w:hyperlink>
     </w:p>
     <w:p>
-      <w:proofErr w:type="spellStart"/>
-      <w:r>
-        <w:t>Leaderboard</w:t>
-      </w:r>
-      <w:proofErr w:type="spellEnd"/>
-      <w:r>
-        <w:t>:</w:t>
+      <w:r>
+        <w:t>Leaderboard:</w:t>
       </w:r>
     </w:p>
     <w:p>
@@ -2524,14 +2503,6 @@
 </file>
 
 <file path=customXml/item1.xml><?xml version="1.0" encoding="utf-8"?>
-<p:properties xmlns:p="http://schemas.microsoft.com/office/2006/metadata/properties" xmlns:xsi="http://www.w3.org/2001/XMLSchema-instance" xmlns:pc="http://schemas.microsoft.com/office/infopath/2007/PartnerControls">
-  <documentManagement>
-    <_activity xmlns="5c41234c-bf55-4ac6-b914-3e3e83017e4a" xsi:nil="true"/>
-  </documentManagement>
-</p:properties>
-</file>
-
-<file path=customXml/item2.xml><?xml version="1.0" encoding="utf-8"?>
 <ct:contentTypeSchema xmlns:ct="http://schemas.microsoft.com/office/2006/metadata/contentType" xmlns:ma="http://schemas.microsoft.com/office/2006/metadata/properties/metaAttributes" ct:_="" ma:_="" ma:contentTypeName="Dokument" ma:contentTypeID="0x01010020BC5D7F28A59144B0F9EAB0BC3F9A8D" ma:contentTypeVersion="14" ma:contentTypeDescription="Ein neues Dokument erstellen." ma:contentTypeScope="" ma:versionID="221b114da8d43342cc92b863a970dacc">
   <xsd:schema xmlns:xsd="http://www.w3.org/2001/XMLSchema" xmlns:xs="http://www.w3.org/2001/XMLSchema" xmlns:p="http://schemas.microsoft.com/office/2006/metadata/properties" xmlns:ns3="5c41234c-bf55-4ac6-b914-3e3e83017e4a" xmlns:ns4="416394de-ef24-4dc1-9c00-4e8c5871f4c6" targetNamespace="http://schemas.microsoft.com/office/2006/metadata/properties" ma:root="true" ma:fieldsID="d0505c98dcae2fa7fd74649f92c2ed2f" ns3:_="" ns4:_="">
     <xsd:import namespace="5c41234c-bf55-4ac6-b914-3e3e83017e4a"/>
@@ -2760,6 +2731,14 @@
 </ct:contentTypeSchema>
 </file>
 
+<file path=customXml/item2.xml><?xml version="1.0" encoding="utf-8"?>
+<p:properties xmlns:p="http://schemas.microsoft.com/office/2006/metadata/properties" xmlns:xsi="http://www.w3.org/2001/XMLSchema-instance" xmlns:pc="http://schemas.microsoft.com/office/infopath/2007/PartnerControls">
+  <documentManagement>
+    <_activity xmlns="5c41234c-bf55-4ac6-b914-3e3e83017e4a" xsi:nil="true"/>
+  </documentManagement>
+</p:properties>
+</file>
+
 <file path=customXml/item3.xml><?xml version="1.0" encoding="utf-8"?>
 <?mso-contentType ?>
 <FormTemplates xmlns="http://schemas.microsoft.com/sharepoint/v3/contenttype/forms">
@@ -2770,16 +2749,6 @@
 </file>
 
 <file path=customXml/itemProps1.xml><?xml version="1.0" encoding="utf-8"?>
-<ds:datastoreItem xmlns:ds="http://schemas.openxmlformats.org/officeDocument/2006/customXml" ds:itemID="{E2220F60-9383-41D2-BA52-F714783099E5}">
-  <ds:schemaRefs>
-    <ds:schemaRef ds:uri="http://schemas.microsoft.com/office/2006/metadata/properties"/>
-    <ds:schemaRef ds:uri="http://schemas.microsoft.com/office/infopath/2007/PartnerControls"/>
-    <ds:schemaRef ds:uri="5c41234c-bf55-4ac6-b914-3e3e83017e4a"/>
-  </ds:schemaRefs>
-</ds:datastoreItem>
-</file>
-
-<file path=customXml/itemProps2.xml><?xml version="1.0" encoding="utf-8"?>
 <ds:datastoreItem xmlns:ds="http://schemas.openxmlformats.org/officeDocument/2006/customXml" ds:itemID="{CCBA8DF0-4AAB-4CA9-A8EC-80DAE51A983E}">
   <ds:schemaRefs>
     <ds:schemaRef ds:uri="http://schemas.microsoft.com/office/2006/metadata/contentType"/>
@@ -2798,6 +2767,16 @@
 </ds:datastoreItem>
 </file>
 
+<file path=customXml/itemProps2.xml><?xml version="1.0" encoding="utf-8"?>
+<ds:datastoreItem xmlns:ds="http://schemas.openxmlformats.org/officeDocument/2006/customXml" ds:itemID="{E2220F60-9383-41D2-BA52-F714783099E5}">
+  <ds:schemaRefs>
+    <ds:schemaRef ds:uri="http://schemas.microsoft.com/office/2006/metadata/properties"/>
+    <ds:schemaRef ds:uri="http://schemas.microsoft.com/office/infopath/2007/PartnerControls"/>
+    <ds:schemaRef ds:uri="5c41234c-bf55-4ac6-b914-3e3e83017e4a"/>
+  </ds:schemaRefs>
+</ds:datastoreItem>
+</file>
+
 <file path=customXml/itemProps3.xml><?xml version="1.0" encoding="utf-8"?>
 <ds:datastoreItem xmlns:ds="http://schemas.openxmlformats.org/officeDocument/2006/customXml" ds:itemID="{5E4750AE-3F2F-4D47-9B3D-8BF2D253CE0F}">
   <ds:schemaRefs>

</xml_diff>